<commit_message>
Added logbook for 31/3
</commit_message>
<xml_diff>
--- a/logbooks/Loggbok - Markus Arnoldsson.docx
+++ b/logbooks/Loggbok - Markus Arnoldsson.docx
@@ -48,7 +48,51 @@
     </w:p>
     <w:p>
       <w:r>
-        <w:t>Dessa två gjorde vi sedan tillsammans. Utöver detta så tittade jag på programmet som används för att programmera roboten: mBlock. Jag tittade lite på dokumentation och en video för att se hur, när vi drar i gång, vi ska göra för att få roboten att röra på sig, vilket blir våran Hello World.</w:t>
+        <w:t xml:space="preserve">Dessa två gjorde vi sedan tillsammans. Utöver detta så tittade jag på programmet som används för att programmera roboten: mBlock. Jag tittade lite på dokumentation och en video för att se hur, när vi drar i gång, vi ska göra för att få roboten att röra på sig, vilket blir </w:t>
+      </w:r>
+      <w:proofErr w:type="gramStart"/>
+      <w:r>
+        <w:t>våran</w:t>
+      </w:r>
+      <w:proofErr w:type="gramEnd"/>
+      <w:r>
+        <w:t xml:space="preserve"> Hello World.</w:t>
+      </w:r>
+    </w:p>
+    <w:p>
+      <w:pPr>
+        <w:rPr>
+          <w:b/>
+          <w:bCs/>
+        </w:rPr>
+      </w:pPr>
+      <w:r>
+        <w:rPr>
+          <w:b/>
+          <w:bCs/>
+        </w:rPr>
+        <w:t xml:space="preserve">31/3 </w:t>
+      </w:r>
+    </w:p>
+    <w:p>
+      <w:r>
+        <w:t xml:space="preserve">Idag fokuserade vi mer på kodning av roboten. Först fixade vi en arduino fil, driver och så vidare så att vi kan flasha roboten från arduino IDE. Sedan fixade vi så att roboten håller sig inom en area och collision detection. Vi började också titta på hur </w:t>
+      </w:r>
+      <w:proofErr w:type="spellStart"/>
+      <w:r>
+        <w:t>raspberry</w:t>
+      </w:r>
+      <w:proofErr w:type="spellEnd"/>
+      <w:r>
+        <w:t xml:space="preserve"> </w:t>
+      </w:r>
+      <w:proofErr w:type="spellStart"/>
+      <w:r>
+        <w:t>pi:n</w:t>
+      </w:r>
+      <w:proofErr w:type="spellEnd"/>
+      <w:r>
+        <w:t xml:space="preserve"> kan kopplas till roboten och prata med den.</w:t>
       </w:r>
     </w:p>
     <w:sectPr>

</xml_diff>

<commit_message>
Added more to 31/3
</commit_message>
<xml_diff>
--- a/logbooks/Loggbok - Markus Arnoldsson.docx
+++ b/logbooks/Loggbok - Markus Arnoldsson.docx
@@ -76,7 +76,13 @@
     </w:p>
     <w:p>
       <w:r>
-        <w:t xml:space="preserve">Idag fokuserade vi mer på kodning av roboten. Först fixade vi en arduino fil, driver och så vidare så att vi kan flasha roboten från arduino IDE. Sedan fixade vi så att roboten håller sig inom en area och collision detection. Vi började också titta på hur </w:t>
+        <w:t>Idag fokuserade vi mer på kodning av roboten. Först fixade vi en arduino fil, driver och så vidare så att vi kan flasha roboten från arduino IDE. Sedan fixade vi så att roboten håller sig inom en area och collision detection.</w:t>
+      </w:r>
+      <w:r>
+        <w:t xml:space="preserve"> Jag kommenterade koden.</w:t>
+      </w:r>
+      <w:r>
+        <w:t xml:space="preserve"> Vi började också titta på hur </w:t>
       </w:r>
       <w:proofErr w:type="spellStart"/>
       <w:r>

</xml_diff>

<commit_message>
Added 5/4 to logbook
</commit_message>
<xml_diff>
--- a/logbooks/Loggbok - Markus Arnoldsson.docx
+++ b/logbooks/Loggbok - Markus Arnoldsson.docx
@@ -99,6 +99,50 @@
       <w:proofErr w:type="spellEnd"/>
       <w:r>
         <w:t xml:space="preserve"> kan kopplas till roboten och prata med den.</w:t>
+      </w:r>
+    </w:p>
+    <w:p>
+      <w:pPr>
+        <w:rPr>
+          <w:b/>
+          <w:bCs/>
+        </w:rPr>
+      </w:pPr>
+      <w:r>
+        <w:rPr>
+          <w:b/>
+          <w:bCs/>
+        </w:rPr>
+        <w:t>5/4</w:t>
+      </w:r>
+    </w:p>
+    <w:p>
+      <w:r>
+        <w:t xml:space="preserve">Idag började vi dagen med sprintplanning, sedan gick vi in i våra ”avdelningar” och </w:t>
+      </w:r>
+      <w:proofErr w:type="spellStart"/>
+      <w:r>
+        <w:t>estimatade</w:t>
+      </w:r>
+      <w:proofErr w:type="spellEnd"/>
+      <w:r>
+        <w:t xml:space="preserve"> och prioriterade lite tasks. Sedan efter lunch arbetade vi i våra avdelningar. För mig innebar detta arbete på kommunikationen mellan </w:t>
+      </w:r>
+      <w:proofErr w:type="spellStart"/>
+      <w:r>
+        <w:t>Raspberry</w:t>
+      </w:r>
+      <w:proofErr w:type="spellEnd"/>
+      <w:r>
+        <w:t xml:space="preserve"> pi och arduino. Tillsammans med Viktor skötte vi </w:t>
+      </w:r>
+      <w:proofErr w:type="spellStart"/>
+      <w:r>
+        <w:t>Raspberry</w:t>
+      </w:r>
+      <w:proofErr w:type="spellEnd"/>
+      <w:r>
+        <w:t xml:space="preserve"> pi delen och kunde läsa meddelande och skicka (seriellt). Sedan tittade vi lite på nästkommande tasks.</w:t>
       </w:r>
     </w:p>
     <w:sectPr>
@@ -225,7 +269,7 @@
       </w:rPr>
     </w:lvl>
   </w:abstractNum>
-  <w:num w:numId="1">
+  <w:num w:numId="1" w16cid:durableId="62797018">
     <w:abstractNumId w:val="0"/>
   </w:num>
 </w:numbering>

</xml_diff>

<commit_message>
Update Loggbok - Markus Arnoldsson.docx
</commit_message>
<xml_diff>
--- a/logbooks/Loggbok - Markus Arnoldsson.docx
+++ b/logbooks/Loggbok - Markus Arnoldsson.docx
@@ -14,12 +14,15 @@
           <w:b/>
           <w:bCs/>
         </w:rPr>
-        <w:t>30/3</w:t>
+        <w:t>Vecka 1</w:t>
       </w:r>
     </w:p>
     <w:p>
       <w:r>
-        <w:t>Idag började vi med att ha ett möte där vi diskuterade vidare kring uppgiften. Först skapade vi GitHub och Trello, sedan gick vi gemensamt igenom vad vi skulle dela upp våra High level requirements till för tasks för dagen. Det slutade med att min del (embedded/robot delen) skulle göra följande:</w:t>
+        <w:t>Veckan</w:t>
+      </w:r>
+      <w:r>
+        <w:t xml:space="preserve"> började vi med att ha ett möte där vi diskuterade vidare kring uppgiften. Först skapade vi GitHub och Trello, sedan gick vi gemensamt igenom vad vi skulle dela upp våra High level requirements till för tasks för dagen. Det slutade med att min del (embedded/robot delen) skulle göra följande:</w:t>
       </w:r>
     </w:p>
     <w:p>
@@ -48,15 +51,21 @@
     </w:p>
     <w:p>
       <w:r>
-        <w:t xml:space="preserve">Dessa två gjorde vi sedan tillsammans. Utöver detta så tittade jag på programmet som används för att programmera roboten: mBlock. Jag tittade lite på dokumentation och en video för att se hur, när vi drar i gång, vi ska göra för att få roboten att röra på sig, vilket blir </w:t>
-      </w:r>
-      <w:proofErr w:type="gramStart"/>
-      <w:r>
-        <w:t>våran</w:t>
-      </w:r>
-      <w:proofErr w:type="gramEnd"/>
-      <w:r>
-        <w:t xml:space="preserve"> Hello World.</w:t>
+        <w:t>Dessa två gjorde vi sedan tillsammans. Utöver detta så tittade jag på programmet som används för att programmera roboten: mBlock. Jag tittade lite på dokumentation och en video för att se hur, när vi drar i gång, vi ska göra för att få roboten att röra på sig, vilket blir våran Hello World.</w:t>
+      </w:r>
+    </w:p>
+    <w:p>
+      <w:r>
+        <w:t>Senare i veckan</w:t>
+      </w:r>
+      <w:r>
+        <w:t xml:space="preserve"> fokuserade vi mer på kodning av roboten. Först fixade vi en arduino fil, driver och så vidare så att vi kan flasha roboten från arduino IDE. Sedan fixade vi så att roboten håller sig inom en area och collision detection.</w:t>
+      </w:r>
+      <w:r>
+        <w:t xml:space="preserve"> Jag kommenterade koden.</w:t>
+      </w:r>
+      <w:r>
+        <w:t xml:space="preserve"> Vi började också titta på hur raspberry pi:n kan kopplas till roboten och prata med den.</w:t>
       </w:r>
     </w:p>
     <w:p>
@@ -71,80 +80,44 @@
           <w:b/>
           <w:bCs/>
         </w:rPr>
-        <w:t xml:space="preserve">31/3 </w:t>
+        <w:t>Vecka 2</w:t>
       </w:r>
     </w:p>
     <w:p>
       <w:r>
-        <w:t>Idag fokuserade vi mer på kodning av roboten. Först fixade vi en arduino fil, driver och så vidare så att vi kan flasha roboten från arduino IDE. Sedan fixade vi så att roboten håller sig inom en area och collision detection.</w:t>
-      </w:r>
-      <w:r>
-        <w:t xml:space="preserve"> Jag kommenterade koden.</w:t>
-      </w:r>
-      <w:r>
-        <w:t xml:space="preserve"> Vi började också titta på hur </w:t>
-      </w:r>
-      <w:proofErr w:type="spellStart"/>
-      <w:r>
-        <w:t>raspberry</w:t>
-      </w:r>
-      <w:proofErr w:type="spellEnd"/>
-      <w:r>
-        <w:t xml:space="preserve"> </w:t>
-      </w:r>
-      <w:proofErr w:type="spellStart"/>
-      <w:r>
-        <w:t>pi:n</w:t>
-      </w:r>
-      <w:proofErr w:type="spellEnd"/>
-      <w:r>
-        <w:t xml:space="preserve"> kan kopplas till roboten och prata med den.</w:t>
+        <w:t>Veckan</w:t>
+      </w:r>
+      <w:r>
+        <w:t xml:space="preserve"> började vi med sprintplanning, sedan gick vi in i våra ”avdelningar” och estimatade och prioriterade lite tasks. Sedan arbetade vi i våra avdelningar. För mig innebar detta arbete på kommunikationen mellan Raspberry pi och arduino. Tillsammans med Viktor skötte vi Raspberry pi delen och kunde läsa meddelande och skicka (seriellt). Sedan tittade vi lite på nästkommande tasks.</w:t>
       </w:r>
     </w:p>
     <w:p>
-      <w:pPr>
-        <w:rPr>
-          <w:b/>
-          <w:bCs/>
-        </w:rPr>
-      </w:pPr>
-      <w:r>
-        <w:rPr>
-          <w:b/>
-          <w:bCs/>
-        </w:rPr>
-        <w:t>5/4</w:t>
+      <w:r>
+        <w:t xml:space="preserve">Sedan fortsatte vi med att få igång raspberry pi kameran. Vi fick den att ta bild och </w:t>
+      </w:r>
+      <w:r>
+        <w:t>började</w:t>
+      </w:r>
+      <w:r>
+        <w:t xml:space="preserve"> sedan att arbeta med att få arduino and skicka seriellt vid en collision till raspberry pi:en.</w:t>
+      </w:r>
+      <w:r>
+        <w:t xml:space="preserve"> Vi skrev först lite kod och laddade upp på github, som vi sedan ladda ner på raspberry pi:en.</w:t>
+      </w:r>
+      <w:r>
+        <w:t xml:space="preserve"> Provade sen på pi:en kopplad till arduinon.</w:t>
+      </w:r>
+      <w:r>
+        <w:t xml:space="preserve"> Efter några ändringar i koden</w:t>
+      </w:r>
+      <w:r>
+        <w:t xml:space="preserve"> hur det seriella kommandot togs in så funkade bildtagning (bilden sparas på PI).</w:t>
+      </w:r>
+      <w:r>
+        <w:t xml:space="preserve"> Nästa arbete var att få bilden att efter blivit tagen, uppskickad till backend. Detta gjorde vi då med en POST request.</w:t>
       </w:r>
     </w:p>
-    <w:p>
-      <w:r>
-        <w:t xml:space="preserve">Idag började vi dagen med sprintplanning, sedan gick vi in i våra ”avdelningar” och </w:t>
-      </w:r>
-      <w:proofErr w:type="spellStart"/>
-      <w:r>
-        <w:t>estimatade</w:t>
-      </w:r>
-      <w:proofErr w:type="spellEnd"/>
-      <w:r>
-        <w:t xml:space="preserve"> och prioriterade lite tasks. Sedan efter lunch arbetade vi i våra avdelningar. För mig innebar detta arbete på kommunikationen mellan </w:t>
-      </w:r>
-      <w:proofErr w:type="spellStart"/>
-      <w:r>
-        <w:t>Raspberry</w:t>
-      </w:r>
-      <w:proofErr w:type="spellEnd"/>
-      <w:r>
-        <w:t xml:space="preserve"> pi och arduino. Tillsammans med Viktor skötte vi </w:t>
-      </w:r>
-      <w:proofErr w:type="spellStart"/>
-      <w:r>
-        <w:t>Raspberry</w:t>
-      </w:r>
-      <w:proofErr w:type="spellEnd"/>
-      <w:r>
-        <w:t xml:space="preserve"> pi delen och kunde läsa meddelande och skicka (seriellt). Sedan tittade vi lite på nästkommande tasks.</w:t>
-      </w:r>
-    </w:p>
+    <w:p/>
     <w:sectPr>
       <w:pgSz w:w="11906" w:h="16838"/>
       <w:pgMar w:top="1417" w:right="1417" w:bottom="1417" w:left="1417" w:header="708" w:footer="708" w:gutter="0"/>

</xml_diff>